<commit_message>
applied changes of PL to docx
</commit_message>
<xml_diff>
--- a/pre/星火/【附件2】终期审查汇报表.docx
+++ b/pre/星火/【附件2】终期审查汇报表.docx
@@ -1770,75 +1770,6 @@
           </w:p>
           <w:p>
             <w:pPr>
-              <w:pStyle w:val="BodyTextIndent2"/>
-              <w:spacing w:line="280" w:lineRule="exact"/>
-              <w:ind w:left="0" w:firstLine="0"/>
-              <w:rPr>
-                <w:rFonts w:asciiTheme="minorEastAsia" w:eastAsiaTheme="minorEastAsia" w:hAnsiTheme="minorEastAsia"/>
-                <w:sz w:val="36"/>
-                <w:lang w:val="en-US" w:eastAsia="zh-CN"/>
-              </w:rPr>
-            </w:pPr>
-            <w:r>
-              <w:rPr>
-                <w:rFonts w:asciiTheme="minorEastAsia" w:eastAsiaTheme="minorEastAsia" w:hAnsiTheme="minorEastAsia" w:cs="CMR9"/>
-                <w:kern w:val="0"/>
-                <w:sz w:val="24"/>
-                <w:szCs w:val="18"/>
-                <w:lang w:val="en-US"/>
-              </w:rPr>
-              <w:t xml:space="preserve">Connected vehicle </w:t>
-            </w:r>
-            <w:r>
-              <w:rPr>
-                <w:rFonts w:asciiTheme="minorEastAsia" w:eastAsiaTheme="minorEastAsia" w:hAnsiTheme="minorEastAsia" w:cs="CMR9"/>
-                <w:kern w:val="0"/>
-                <w:sz w:val="24"/>
-                <w:szCs w:val="18"/>
-              </w:rPr>
-              <w:t xml:space="preserve">represents the future direction of development of the </w:t>
-            </w:r>
-            <w:r>
-              <w:rPr>
-                <w:rFonts w:asciiTheme="minorEastAsia" w:eastAsiaTheme="minorEastAsia" w:hAnsiTheme="minorEastAsia" w:cs="CMR9"/>
-                <w:kern w:val="0"/>
-                <w:sz w:val="24"/>
-                <w:szCs w:val="18"/>
-                <w:lang w:val="en-US"/>
-              </w:rPr>
-              <w:t>intelligent traffic</w:t>
-            </w:r>
-            <w:r>
-              <w:rPr>
-                <w:rFonts w:asciiTheme="minorEastAsia" w:eastAsiaTheme="minorEastAsia" w:hAnsiTheme="minorEastAsia" w:cs="CMR9"/>
-                <w:kern w:val="0"/>
-                <w:sz w:val="24"/>
-                <w:szCs w:val="18"/>
-              </w:rPr>
-              <w:t xml:space="preserve">. Based on the traditional control strategy, </w:t>
-            </w:r>
-            <w:r>
-              <w:rPr>
-                <w:rFonts w:asciiTheme="minorEastAsia" w:eastAsiaTheme="minorEastAsia" w:hAnsiTheme="minorEastAsia" w:cs="CMR9"/>
-                <w:kern w:val="0"/>
-                <w:sz w:val="24"/>
-                <w:szCs w:val="18"/>
-                <w:lang w:val="en-US"/>
-              </w:rPr>
-              <w:t>active control</w:t>
-            </w:r>
-            <w:r>
-              <w:rPr>
-                <w:rFonts w:asciiTheme="minorEastAsia" w:eastAsiaTheme="minorEastAsia" w:hAnsiTheme="minorEastAsia" w:cs="CMR9"/>
-                <w:kern w:val="0"/>
-                <w:sz w:val="24"/>
-                <w:szCs w:val="18"/>
-              </w:rPr>
-              <w:t xml:space="preserve"> is a new kind of control strategy with the guidance of the velocity of the vehicle. Based on the idea of active traffic control, the project firstly developed a new traffic simulation platform. Focusing on a single intersection, using the new data structure to optimize the intersection model, and improving the efficiency of the program as much as possible from the point of view of software engineering makes this platform better than the commonly used platform in fine-grained simulation and implementation efficiency.</w:t>
-            </w:r>
-          </w:p>
-          <w:p>
-            <w:pPr>
               <w:widowControl/>
               <w:autoSpaceDE w:val="0"/>
               <w:autoSpaceDN w:val="0"/>
@@ -1849,8 +1780,91 @@
                 <w:kern w:val="0"/>
                 <w:sz w:val="24"/>
                 <w:szCs w:val="18"/>
-              </w:rPr>
-            </w:pPr>
+                <w:lang w:eastAsia="x-none"/>
+              </w:rPr>
+            </w:pPr>
+            <w:r>
+              <w:rPr>
+                <w:rFonts w:asciiTheme="minorEastAsia" w:eastAsiaTheme="minorEastAsia" w:hAnsiTheme="minorEastAsia" w:cs="CMR9"/>
+                <w:kern w:val="0"/>
+                <w:sz w:val="24"/>
+                <w:szCs w:val="18"/>
+                <w:lang w:eastAsia="x-none"/>
+              </w:rPr>
+              <w:t>Connected vehicle represents the future direction of development of the intelligent traffic.</w:t>
+            </w:r>
+            <w:r>
+              <w:rPr>
+                <w:rFonts w:asciiTheme="minorEastAsia" w:eastAsiaTheme="minorEastAsia" w:hAnsiTheme="minorEastAsia" w:cs="CMR9"/>
+                <w:kern w:val="0"/>
+                <w:sz w:val="24"/>
+                <w:szCs w:val="18"/>
+                <w:lang w:eastAsia="x-none"/>
+              </w:rPr>
+              <w:t xml:space="preserve"> </w:t>
+            </w:r>
+            <w:r>
+              <w:rPr>
+                <w:rFonts w:asciiTheme="minorEastAsia" w:eastAsiaTheme="minorEastAsia" w:hAnsiTheme="minorEastAsia" w:cs="CMR9"/>
+                <w:kern w:val="0"/>
+                <w:sz w:val="24"/>
+                <w:szCs w:val="18"/>
+                <w:lang w:eastAsia="x-none"/>
+              </w:rPr>
+              <w:t>Active control is a new kind of control strategy that introduces the guidance of the velocity of the vehicle on the basis of the traditional control strategy.</w:t>
+            </w:r>
+            <w:r>
+              <w:rPr>
+                <w:rFonts w:asciiTheme="minorEastAsia" w:eastAsiaTheme="minorEastAsia" w:hAnsiTheme="minorEastAsia" w:cs="CMR9"/>
+                <w:kern w:val="0"/>
+                <w:sz w:val="24"/>
+                <w:szCs w:val="18"/>
+                <w:lang w:eastAsia="x-none"/>
+              </w:rPr>
+              <w:t xml:space="preserve"> </w:t>
+            </w:r>
+            <w:r>
+              <w:rPr>
+                <w:rFonts w:asciiTheme="minorEastAsia" w:eastAsiaTheme="minorEastAsia" w:hAnsiTheme="minorEastAsia" w:cs="CMR9"/>
+                <w:kern w:val="0"/>
+                <w:sz w:val="24"/>
+                <w:szCs w:val="18"/>
+                <w:lang w:eastAsia="x-none"/>
+              </w:rPr>
+              <w:t xml:space="preserve">Based on the idea of </w:t>
+            </w:r>
+            <w:r>
+              <w:rPr>
+                <w:rFonts w:ascii="MS Gothic" w:eastAsia="MS Gothic" w:hAnsi="MS Gothic" w:cs="MS Gothic" w:hint="eastAsia"/>
+                <w:kern w:val="0"/>
+                <w:sz w:val="24"/>
+                <w:szCs w:val="18"/>
+                <w:lang w:eastAsia="x-none"/>
+              </w:rPr>
+              <w:t>​​</w:t>
+            </w:r>
+            <w:r>
+              <w:rPr>
+                <w:rFonts w:asciiTheme="minorEastAsia" w:eastAsiaTheme="minorEastAsia" w:hAnsiTheme="minorEastAsia" w:cs="CMR9"/>
+                <w:kern w:val="0"/>
+                <w:sz w:val="24"/>
+                <w:szCs w:val="18"/>
+                <w:lang w:eastAsia="x-none"/>
+              </w:rPr>
+              <w:t xml:space="preserve">active </w:t>
+            </w:r>
+            <w:bookmarkStart w:id="0" w:name="_GoBack"/>
+            <w:bookmarkEnd w:id="0"/>
+            <w:r>
+              <w:rPr>
+                <w:rFonts w:asciiTheme="minorEastAsia" w:eastAsiaTheme="minorEastAsia" w:hAnsiTheme="minorEastAsia" w:cs="CMR9"/>
+                <w:kern w:val="0"/>
+                <w:sz w:val="24"/>
+                <w:szCs w:val="18"/>
+                <w:lang w:eastAsia="x-none"/>
+              </w:rPr>
+              <w:t>traffic control, the project firstly developed a new traffic simulation platform which outperforms commonly used platforms in terms of fine-grained simulation and the efficiency of execution, because</w:t>
+            </w:r>
           </w:p>
           <w:p>
             <w:pPr>
@@ -1864,6 +1878,7 @@
                 <w:kern w:val="0"/>
                 <w:sz w:val="24"/>
                 <w:szCs w:val="18"/>
+                <w:lang w:eastAsia="x-none"/>
               </w:rPr>
             </w:pPr>
             <w:r>
@@ -1872,8 +1887,9 @@
                 <w:kern w:val="0"/>
                 <w:sz w:val="24"/>
                 <w:szCs w:val="18"/>
-              </w:rPr>
-              <w:t xml:space="preserve">In order to meet the demand for the communication between the vehicles in the </w:t>
+                <w:lang w:eastAsia="x-none"/>
+              </w:rPr>
+              <w:t xml:space="preserve">  </w:t>
             </w:r>
             <w:r>
               <w:rPr>
@@ -1881,8 +1897,9 @@
                 <w:kern w:val="0"/>
                 <w:sz w:val="24"/>
                 <w:szCs w:val="18"/>
-              </w:rPr>
-              <w:t>connected vehicle</w:t>
+                <w:lang w:eastAsia="x-none"/>
+              </w:rPr>
+              <w:t xml:space="preserve"> 1) </w:t>
             </w:r>
             <w:r>
               <w:rPr>
@@ -1890,8 +1907,9 @@
                 <w:kern w:val="0"/>
                 <w:sz w:val="24"/>
                 <w:szCs w:val="18"/>
-              </w:rPr>
-              <w:t xml:space="preserve">, the new simulation platform provides the interface for this kind of communication. As for the </w:t>
+                <w:lang w:eastAsia="x-none"/>
+              </w:rPr>
+              <w:t>I</w:t>
             </w:r>
             <w:r>
               <w:rPr>
@@ -1899,35 +1917,9 @@
                 <w:kern w:val="0"/>
                 <w:sz w:val="24"/>
                 <w:szCs w:val="18"/>
-              </w:rPr>
-              <w:t>signal timing</w:t>
-            </w:r>
-            <w:r>
-              <w:rPr>
-                <w:rFonts w:asciiTheme="minorEastAsia" w:eastAsiaTheme="minorEastAsia" w:hAnsiTheme="minorEastAsia" w:cs="CMR9"/>
-                <w:kern w:val="0"/>
-                <w:sz w:val="24"/>
-                <w:szCs w:val="18"/>
-              </w:rPr>
-              <w:t>, the platform provide users with the greatest degre</w:t>
-            </w:r>
-            <w:r>
-              <w:rPr>
-                <w:rFonts w:asciiTheme="minorEastAsia" w:eastAsiaTheme="minorEastAsia" w:hAnsiTheme="minorEastAsia" w:cs="CMR9"/>
-                <w:kern w:val="0"/>
-                <w:sz w:val="24"/>
-                <w:szCs w:val="18"/>
-              </w:rPr>
-              <w:t>e of freedom to adjust the phase of the signal</w:t>
-            </w:r>
-            <w:r>
-              <w:rPr>
-                <w:rFonts w:asciiTheme="minorEastAsia" w:eastAsiaTheme="minorEastAsia" w:hAnsiTheme="minorEastAsia" w:cs="CMR9"/>
-                <w:kern w:val="0"/>
-                <w:sz w:val="24"/>
-                <w:szCs w:val="18"/>
-              </w:rPr>
-              <w:t xml:space="preserve"> by the user interface.</w:t>
+                <w:lang w:eastAsia="x-none"/>
+              </w:rPr>
+              <w:t xml:space="preserve">t focuses on a single intersection; </w:t>
             </w:r>
           </w:p>
           <w:p>
@@ -1942,8 +1934,49 @@
                 <w:kern w:val="0"/>
                 <w:sz w:val="24"/>
                 <w:szCs w:val="18"/>
-              </w:rPr>
-            </w:pPr>
+                <w:lang w:eastAsia="x-none"/>
+              </w:rPr>
+            </w:pPr>
+            <w:r>
+              <w:rPr>
+                <w:rFonts w:asciiTheme="minorEastAsia" w:eastAsiaTheme="minorEastAsia" w:hAnsiTheme="minorEastAsia" w:cs="CMR9"/>
+                <w:kern w:val="0"/>
+                <w:sz w:val="24"/>
+                <w:szCs w:val="18"/>
+                <w:lang w:eastAsia="x-none"/>
+              </w:rPr>
+              <w:t xml:space="preserve">   </w:t>
+            </w:r>
+            <w:r>
+              <w:rPr>
+                <w:rFonts w:asciiTheme="minorEastAsia" w:eastAsiaTheme="minorEastAsia" w:hAnsiTheme="minorEastAsia" w:cs="CMR9"/>
+                <w:kern w:val="0"/>
+                <w:sz w:val="24"/>
+                <w:szCs w:val="18"/>
+                <w:lang w:eastAsia="x-none"/>
+              </w:rPr>
+              <w:t xml:space="preserve">2) </w:t>
+            </w:r>
+            <w:r>
+              <w:rPr>
+                <w:rFonts w:asciiTheme="minorEastAsia" w:eastAsiaTheme="minorEastAsia" w:hAnsiTheme="minorEastAsia" w:cs="CMR9"/>
+                <w:kern w:val="0"/>
+                <w:sz w:val="24"/>
+                <w:szCs w:val="18"/>
+                <w:lang w:eastAsia="x-none"/>
+              </w:rPr>
+              <w:t>I</w:t>
+            </w:r>
+            <w:r>
+              <w:rPr>
+                <w:rFonts w:asciiTheme="minorEastAsia" w:eastAsiaTheme="minorEastAsia" w:hAnsiTheme="minorEastAsia" w:cs="CMR9"/>
+                <w:kern w:val="0"/>
+                <w:sz w:val="24"/>
+                <w:szCs w:val="18"/>
+                <w:lang w:eastAsia="x-none"/>
+              </w:rPr>
+              <w:t>t utilizes new data structures to optimize the intersection model;</w:t>
+            </w:r>
           </w:p>
           <w:p>
             <w:pPr>
@@ -1957,6 +1990,7 @@
                 <w:kern w:val="0"/>
                 <w:sz w:val="24"/>
                 <w:szCs w:val="18"/>
+                <w:lang w:eastAsia="x-none"/>
               </w:rPr>
             </w:pPr>
             <w:r>
@@ -1965,8 +1999,9 @@
                 <w:kern w:val="0"/>
                 <w:sz w:val="24"/>
                 <w:szCs w:val="18"/>
-              </w:rPr>
-              <w:t xml:space="preserve">Based on this platform, the project has completed </w:t>
+                <w:lang w:eastAsia="x-none"/>
+              </w:rPr>
+              <w:t xml:space="preserve"> </w:t>
             </w:r>
             <w:r>
               <w:rPr>
@@ -1974,8 +2009,9 @@
                 <w:kern w:val="0"/>
                 <w:sz w:val="24"/>
                 <w:szCs w:val="18"/>
-              </w:rPr>
-              <w:t>the design of the active control</w:t>
+                <w:lang w:eastAsia="x-none"/>
+              </w:rPr>
+              <w:t xml:space="preserve">  </w:t>
             </w:r>
             <w:r>
               <w:rPr>
@@ -1983,8 +2019,9 @@
                 <w:kern w:val="0"/>
                 <w:sz w:val="24"/>
                 <w:szCs w:val="18"/>
-              </w:rPr>
-              <w:t xml:space="preserve"> </w:t>
+                <w:lang w:eastAsia="x-none"/>
+              </w:rPr>
+              <w:t xml:space="preserve">3) </w:t>
             </w:r>
             <w:r>
               <w:rPr>
@@ -1992,8 +2029,9 @@
                 <w:kern w:val="0"/>
                 <w:sz w:val="24"/>
                 <w:szCs w:val="18"/>
-              </w:rPr>
-              <w:t>algorithm</w:t>
+                <w:lang w:eastAsia="x-none"/>
+              </w:rPr>
+              <w:t>It</w:t>
             </w:r>
             <w:r>
               <w:rPr>
@@ -2001,44 +2039,9 @@
                 <w:kern w:val="0"/>
                 <w:sz w:val="24"/>
                 <w:szCs w:val="18"/>
-              </w:rPr>
-              <w:t>. According to the actual situation of the intersection, the traditional car-following model is optimized and the boundary is processed, and a reasonable realization is carried out. In addition to the completion of the manual driving model, the proj</w:t>
-            </w:r>
-            <w:r>
-              <w:rPr>
-                <w:rFonts w:asciiTheme="minorEastAsia" w:eastAsiaTheme="minorEastAsia" w:hAnsiTheme="minorEastAsia" w:cs="CMR9"/>
-                <w:kern w:val="0"/>
-                <w:sz w:val="24"/>
-                <w:szCs w:val="18"/>
-              </w:rPr>
-              <w:t>ect has also completed a vehicle-coordination</w:t>
-            </w:r>
-            <w:r>
-              <w:rPr>
-                <w:rFonts w:asciiTheme="minorEastAsia" w:eastAsiaTheme="minorEastAsia" w:hAnsiTheme="minorEastAsia" w:cs="CMR9"/>
-                <w:kern w:val="0"/>
-                <w:sz w:val="24"/>
-                <w:szCs w:val="18"/>
-              </w:rPr>
-              <w:t xml:space="preserve"> control strategy without the </w:t>
-            </w:r>
-            <w:r>
-              <w:rPr>
-                <w:rFonts w:asciiTheme="minorEastAsia" w:eastAsiaTheme="minorEastAsia" w:hAnsiTheme="minorEastAsia" w:cs="CMR9"/>
-                <w:kern w:val="0"/>
-                <w:sz w:val="24"/>
-                <w:szCs w:val="18"/>
-              </w:rPr>
-              <w:t>inter-vehicle communication</w:t>
-            </w:r>
-            <w:r>
-              <w:rPr>
-                <w:rFonts w:asciiTheme="minorEastAsia" w:eastAsiaTheme="minorEastAsia" w:hAnsiTheme="minorEastAsia" w:cs="CMR9"/>
-                <w:kern w:val="0"/>
-                <w:sz w:val="24"/>
-                <w:szCs w:val="18"/>
-              </w:rPr>
-              <w:t xml:space="preserve"> and another one with this.</w:t>
+                <w:lang w:eastAsia="x-none"/>
+              </w:rPr>
+              <w:t xml:space="preserve"> tries to maximize the efficiency of the program from a software engineering perspective. </w:t>
             </w:r>
           </w:p>
           <w:p>
@@ -2077,26 +2080,38 @@
                 <w:sz w:val="24"/>
                 <w:szCs w:val="18"/>
               </w:rPr>
-              <w:t xml:space="preserve">The project evaluates the operation status of the three models through the common efficiency parameters such as the average delay time, and has obtained good results. At the same time, the project also takes full account of the situation that the autonomous driving and the free driving strategy may be mixed together when the traffic guidance system is newly introduced to the society. The </w:t>
-            </w:r>
-            <w:r>
+              <w:t xml:space="preserve">In order to meet the demand for the communication between the vehicles in the connected vehicle, the new simulation platform provides the interface for this kind of communication. As for the signal timing, the platform provide users with the greatest degree of freedom to adjust the phase of the signal by the user interface. </w:t>
+            </w:r>
+          </w:p>
+          <w:p>
+            <w:pPr>
+              <w:widowControl/>
+              <w:autoSpaceDE w:val="0"/>
+              <w:autoSpaceDN w:val="0"/>
+              <w:adjustRightInd w:val="0"/>
+              <w:jc w:val="left"/>
               <w:rPr>
                 <w:rFonts w:asciiTheme="minorEastAsia" w:eastAsiaTheme="minorEastAsia" w:hAnsiTheme="minorEastAsia" w:cs="CMR9"/>
                 <w:kern w:val="0"/>
                 <w:sz w:val="24"/>
                 <w:szCs w:val="18"/>
               </w:rPr>
-              <w:t>hybrid-driving</w:t>
-            </w:r>
-            <w:r>
+            </w:pPr>
+          </w:p>
+          <w:p>
+            <w:pPr>
+              <w:widowControl/>
+              <w:autoSpaceDE w:val="0"/>
+              <w:autoSpaceDN w:val="0"/>
+              <w:adjustRightInd w:val="0"/>
+              <w:jc w:val="left"/>
               <w:rPr>
                 <w:rFonts w:asciiTheme="minorEastAsia" w:eastAsiaTheme="minorEastAsia" w:hAnsiTheme="minorEastAsia" w:cs="CMR9"/>
                 <w:kern w:val="0"/>
                 <w:sz w:val="24"/>
                 <w:szCs w:val="18"/>
               </w:rPr>
-              <w:t xml:space="preserve"> module is designed to investigate the </w:t>
-            </w:r>
+            </w:pPr>
             <w:r>
               <w:rPr>
                 <w:rFonts w:asciiTheme="minorEastAsia" w:eastAsiaTheme="minorEastAsia" w:hAnsiTheme="minorEastAsia" w:cs="CMR9"/>
@@ -2104,26 +2119,38 @@
                 <w:sz w:val="24"/>
                 <w:szCs w:val="18"/>
               </w:rPr>
-              <w:t>fl</w:t>
-            </w:r>
-            <w:r>
+              <w:t xml:space="preserve">Based on this platform, the project has completed the design of the active control algorithm. According to the actual situation of the intersection, the traditional car-following model is optimized and the boundary is processed, and a reasonable implementation is carried out. In addition to the completion of the manual driving model, the project has also completed vehicle-coordination control strategies with or without the inter-vehicle communication. </w:t>
+            </w:r>
+          </w:p>
+          <w:p>
+            <w:pPr>
+              <w:widowControl/>
+              <w:autoSpaceDE w:val="0"/>
+              <w:autoSpaceDN w:val="0"/>
+              <w:adjustRightInd w:val="0"/>
+              <w:jc w:val="left"/>
               <w:rPr>
                 <w:rFonts w:asciiTheme="minorEastAsia" w:eastAsiaTheme="minorEastAsia" w:hAnsiTheme="minorEastAsia" w:cs="CMR9"/>
                 <w:kern w:val="0"/>
                 <w:sz w:val="24"/>
                 <w:szCs w:val="18"/>
               </w:rPr>
-              <w:t xml:space="preserve">ow efficiency and the changing trend of the mixed state. </w:t>
-            </w:r>
-            <w:r>
+            </w:pPr>
+          </w:p>
+          <w:p>
+            <w:pPr>
+              <w:widowControl/>
+              <w:autoSpaceDE w:val="0"/>
+              <w:autoSpaceDN w:val="0"/>
+              <w:adjustRightInd w:val="0"/>
+              <w:jc w:val="left"/>
               <w:rPr>
                 <w:rFonts w:asciiTheme="minorEastAsia" w:eastAsiaTheme="minorEastAsia" w:hAnsiTheme="minorEastAsia" w:cs="CMR9"/>
                 <w:kern w:val="0"/>
                 <w:sz w:val="24"/>
                 <w:szCs w:val="18"/>
               </w:rPr>
-              <w:t>Moreover,</w:t>
-            </w:r>
+            </w:pPr>
             <w:r>
               <w:rPr>
                 <w:rFonts w:asciiTheme="minorEastAsia" w:eastAsiaTheme="minorEastAsia" w:hAnsiTheme="minorEastAsia" w:cs="CMR9"/>
@@ -2131,7 +2158,7 @@
                 <w:sz w:val="24"/>
                 <w:szCs w:val="18"/>
               </w:rPr>
-              <w:t xml:space="preserve"> a good conclusion has been draw.</w:t>
+              <w:t xml:space="preserve">The project evaluates the operation status of the three models through common efficiency parameters such as the average delay time, and has obtained good results. At the same time, the project also takes full account of the situation that the autonomous driving and the free driving strategy may be mixed together when the traffic guidance system is newly introduced into society. The hybrid-driving module is designed to investigate the flow efficiency and the changing trend of the mixed state, and a good conclusion has been drawn. </w:t>
             </w:r>
           </w:p>
           <w:p>
@@ -4930,7 +4957,7 @@
             <w:pPr>
               <w:jc w:val="center"/>
               <w:rPr>
-                <w:rFonts w:eastAsia="SimHei" w:hint="eastAsia"/>
+                <w:rFonts w:eastAsia="SimHei"/>
                 <w:b/>
                 <w:sz w:val="24"/>
               </w:rPr>
@@ -4943,8 +4970,6 @@
               </w:rPr>
               <w:t>平台核心开发部分已经</w:t>
             </w:r>
-            <w:bookmarkStart w:id="0" w:name="_GoBack"/>
-            <w:bookmarkEnd w:id="0"/>
           </w:p>
         </w:tc>
         <w:tc>
@@ -4962,7 +4987,7 @@
             <w:pPr>
               <w:jc w:val="center"/>
               <w:rPr>
-                <w:rFonts w:eastAsia="SimHei" w:hint="eastAsia"/>
+                <w:rFonts w:eastAsia="SimHei"/>
                 <w:b/>
                 <w:sz w:val="24"/>
               </w:rPr>
@@ -11799,7 +11824,7 @@
 </file>
 
 <file path=customXml/itemProps1.xml><?xml version="1.0" encoding="utf-8"?>
-<ds:datastoreItem xmlns:ds="http://schemas.openxmlformats.org/officeDocument/2006/customXml" ds:itemID="{4EA571A1-2B82-4411-8557-D03DCADE8383}">
+<ds:datastoreItem xmlns:ds="http://schemas.openxmlformats.org/officeDocument/2006/customXml" ds:itemID="{1D3379C1-DF84-4F0B-A993-97181F0D838D}">
   <ds:schemaRefs>
     <ds:schemaRef ds:uri="http://schemas.openxmlformats.org/officeDocument/2006/bibliography"/>
   </ds:schemaRefs>

</xml_diff>